<commit_message>
Crystal Clinic Grade 2 fix
</commit_message>
<xml_diff>
--- a/Crystal EX.docx
+++ b/Crystal EX.docx
@@ -4,26 +4,21 @@
   <w:body>
     <w:p>
       <w:pPr>
-        <w:jc w:val="both"/>
-      </w:pPr>
-      <w:r>
+        <w:jc w:val="right"/>
+        <w:rPr>
+          <w:rFonts w:asciiTheme="majorHAnsi" w:hAnsiTheme="majorHAnsi"/>
+          <w:sz w:val="32"/>
+          <w:szCs w:val="32"/>
+        </w:rPr>
+      </w:pPr>
+      <w:r>
+        <w:rPr>
+          <w:rFonts w:asciiTheme="majorHAnsi" w:hAnsiTheme="majorHAnsi"/>
+          <w:sz w:val="32"/>
+          <w:szCs w:val="32"/>
+        </w:rPr>
         <w:t>Crystal EX documentation</w:t>
       </w:r>
-    </w:p>
-    <w:p>
-      <w:pPr>
-        <w:jc w:val="both"/>
-      </w:pPr>
-    </w:p>
-    <w:p>
-      <w:pPr>
-        <w:jc w:val="both"/>
-      </w:pPr>
-    </w:p>
-    <w:p>
-      <w:pPr>
-        <w:jc w:val="both"/>
-      </w:pPr>
     </w:p>
     <w:p>
       <w:pPr>
@@ -117,39 +112,27 @@
         <w:jc w:val="both"/>
       </w:pPr>
       <w:r>
+        <w:t xml:space="preserve">Polishing error gets checked after unit has been in </w:t>
+      </w:r>
+      <w:r>
+        <w:t>“</w:t>
+      </w:r>
+      <w:r>
+        <w:t>Recirculation</w:t>
+      </w:r>
+      <w:r>
+        <w:t>”</w:t>
+      </w:r>
+      <w:r>
+        <w:t xml:space="preserve"> stage for 5 minutes. If resistivity is &lt; 2 MOhm (conductivity &gt; 0.5 us/cm) Polishing error flag gets set and </w:t>
+      </w:r>
+      <w:r>
+        <w:t>“</w:t>
+      </w:r>
+      <w:r>
         <w:t>Polishing</w:t>
       </w:r>
       <w:r>
-        <w:t xml:space="preserve"> error gets checked after unit has been in </w:t>
-      </w:r>
-      <w:r>
-        <w:t>“</w:t>
-      </w:r>
-      <w:r>
-        <w:t>Recirculation</w:t>
-      </w:r>
-      <w:r>
-        <w:t>”</w:t>
-      </w:r>
-      <w:r>
-        <w:t xml:space="preserve"> </w:t>
-      </w:r>
-      <w:r>
-        <w:t>stage for 5 minutes. If resistivity is &lt; 2 MOhm (conductivity &gt; 0.5 us/cm)</w:t>
-      </w:r>
-      <w:r>
-        <w:t xml:space="preserve"> Polishing</w:t>
-      </w:r>
-      <w:r>
-        <w:t xml:space="preserve"> error flag gets set and </w:t>
-      </w:r>
-      <w:r>
-        <w:t>“</w:t>
-      </w:r>
-      <w:r>
-        <w:t>Polishing</w:t>
-      </w:r>
-      <w:r>
         <w:t>”</w:t>
       </w:r>
       <w:r>
@@ -169,13 +152,7 @@
         <w:jc w:val="both"/>
       </w:pPr>
       <w:r>
-        <w:t xml:space="preserve">Polishing error gets </w:t>
-      </w:r>
-      <w:r>
-        <w:t>set</w:t>
-      </w:r>
-      <w:r>
-        <w:t xml:space="preserve"> after unit has been in </w:t>
+        <w:t xml:space="preserve">Polishing error gets set after unit has been in </w:t>
       </w:r>
       <w:r>
         <w:t>“</w:t>
@@ -187,13 +164,7 @@
         <w:t>”</w:t>
       </w:r>
       <w:r>
-        <w:t xml:space="preserve"> stage fo</w:t>
-      </w:r>
-      <w:r>
-        <w:t>r 200 hours and filter timer has not been reset</w:t>
-      </w:r>
-      <w:r>
-        <w:t xml:space="preserve">. </w:t>
+        <w:t xml:space="preserve"> stage for 200 hours and filter timer has not been reset. </w:t>
       </w:r>
       <w:r>
         <w:t>“</w:t>
@@ -205,7 +176,13 @@
         <w:t>”</w:t>
       </w:r>
       <w:r>
-        <w:t xml:space="preserve"> message appears on the display. To reset filter error, exchange prefilters and reset filter counter in MENU. This error can not be reset by restarting the unit.</w:t>
+        <w:t xml:space="preserve"> message appears on the display. To reset filter error, exchange prefilters and reset filter counter in MENU. This error </w:t>
+      </w:r>
+      <w:r>
+        <w:t>cannot</w:t>
+      </w:r>
+      <w:r>
+        <w:t xml:space="preserve"> be reset by restarting the unit.</w:t>
       </w:r>
     </w:p>
     <w:p>
@@ -345,6 +322,11 @@
       <w:r>
         <w:t xml:space="preserve"> Recirculation time]. </w:t>
       </w:r>
+    </w:p>
+    <w:p>
+      <w:pPr>
+        <w:jc w:val="both"/>
+      </w:pPr>
     </w:p>
     <w:p>
       <w:pPr>
@@ -894,72 +876,167 @@
         </w:rPr>
       </w:pPr>
       <w:r>
-        <w:rPr>
-          <w:rFonts w:ascii="Consolas" w:hAnsi="Consolas" w:cs="Consolas"/>
-          <w:sz w:val="19"/>
-          <w:szCs w:val="19"/>
-        </w:rPr>
+        <w:t>“</w:t>
+      </w:r>
+      <w:r>
+        <w:t>OFF</w:t>
+      </w:r>
+      <w:r>
+        <w:t>”</w:t>
+      </w:r>
+      <w:r>
+        <w:t xml:space="preserve"> is the default state after unit is switched on. Unit can be set to </w:t>
+      </w:r>
+      <w:r>
+        <w:t>“</w:t>
+      </w:r>
+      <w:r>
+        <w:t>StandBy</w:t>
+      </w:r>
+      <w:r>
+        <w:t>”</w:t>
+      </w:r>
+      <w:r>
+        <w:t xml:space="preserve"> state by pressing RUN button. If, in this state, tank is not full, unit will go into </w:t>
+      </w:r>
+      <w:r>
+        <w:t>“</w:t>
+      </w:r>
+      <w:r>
+        <w:t>Running</w:t>
+      </w:r>
+      <w:r>
+        <w:t>”</w:t>
+      </w:r>
+      <w:r>
+        <w:t xml:space="preserve"> state automatically. During </w:t>
+      </w:r>
+      <w:r>
+        <w:t>“</w:t>
+      </w:r>
+      <w:r>
+        <w:t>Running</w:t>
+      </w:r>
+      <w:r>
+        <w:t>”</w:t>
+      </w:r>
+      <w:r>
+        <w:t xml:space="preserve"> state unit performs low pressure, tank full and recirculation </w:t>
+      </w:r>
+      <w:r>
         <w:lastRenderedPageBreak/>
-        <w:t xml:space="preserve">“OFF” is the default state after unit is switched on. Unit can be set to “StandBy” state by pressing RUN button. If, in this state, tank is not full, unit will go into “Running” state automatically. During “Running” state unit performs low pressure, tank full and recirculation timer check. If any of </w:t>
-      </w:r>
-      <w:r>
-        <w:rPr>
-          <w:rFonts w:ascii="Consolas" w:hAnsi="Consolas" w:cs="Consolas"/>
-          <w:sz w:val="19"/>
-          <w:szCs w:val="19"/>
-        </w:rPr>
+        <w:t xml:space="preserve">timer check. If any of </w:t>
+      </w:r>
+      <w:r>
         <w:t>these checks</w:t>
       </w:r>
       <w:r>
-        <w:rPr>
-          <w:rFonts w:ascii="Consolas" w:hAnsi="Consolas" w:cs="Consolas"/>
-          <w:sz w:val="19"/>
-          <w:szCs w:val="19"/>
-        </w:rPr>
-        <w:t xml:space="preserve"> are positive, unit goes to “LowPress”, “</w:t>
-      </w:r>
-      <w:r>
-        <w:rPr>
-          <w:rFonts w:ascii="Consolas" w:hAnsi="Consolas" w:cs="Consolas"/>
-          <w:sz w:val="19"/>
-          <w:szCs w:val="19"/>
-        </w:rPr>
+        <w:t xml:space="preserve"> are positive, unit goes to </w:t>
+      </w:r>
+      <w:r>
+        <w:t>“</w:t>
+      </w:r>
+      <w:r>
+        <w:t>LowPress</w:t>
+      </w:r>
+      <w:r>
+        <w:t>”</w:t>
+      </w:r>
+      <w:r>
+        <w:t xml:space="preserve">, </w:t>
+      </w:r>
+      <w:r>
+        <w:t>“</w:t>
+      </w:r>
+      <w:r>
         <w:t>PostFill</w:t>
       </w:r>
       <w:r>
-        <w:rPr>
-          <w:rFonts w:ascii="Consolas" w:hAnsi="Consolas" w:cs="Consolas"/>
-          <w:sz w:val="19"/>
-          <w:szCs w:val="19"/>
-        </w:rPr>
-        <w:t>”</w:t>
-      </w:r>
-      <w:r>
-        <w:rPr>
-          <w:rFonts w:ascii="Consolas" w:hAnsi="Consolas" w:cs="Consolas"/>
-          <w:sz w:val="19"/>
-          <w:szCs w:val="19"/>
-        </w:rPr>
-        <w:t xml:space="preserve"> or “Recirculation” state. </w:t>
-      </w:r>
-      <w:r>
-        <w:rPr>
-          <w:rFonts w:ascii="Consolas" w:hAnsi="Consolas" w:cs="Consolas"/>
-          <w:sz w:val="19"/>
-          <w:szCs w:val="19"/>
-        </w:rPr>
-        <w:t>“PostFill” state lasts for 30 seconds and then unit is switched to “StandBy” state. “PostFill” overfills the tank so the high-level sensor is submerged in water fully. If TANK PUMP button is pressed, unit enters “Dispensing stage” and dispensing of the Grade I water starts. If unit is equipped with pump in the tank, unit can be set to “TankPump” stage by pressing up button.</w:t>
-      </w:r>
-    </w:p>
-    <w:p>
-      <w:pPr>
-        <w:jc w:val="both"/>
-      </w:pPr>
-    </w:p>
-    <w:p>
-      <w:pPr>
-        <w:jc w:val="both"/>
-      </w:pPr>
+        <w:t>”</w:t>
+      </w:r>
+      <w:r>
+        <w:t xml:space="preserve"> or </w:t>
+      </w:r>
+      <w:r>
+        <w:t>“</w:t>
+      </w:r>
+      <w:r>
+        <w:t>Recirculation</w:t>
+      </w:r>
+      <w:r>
+        <w:t>”</w:t>
+      </w:r>
+      <w:r>
+        <w:t xml:space="preserve"> state. </w:t>
+      </w:r>
+      <w:r>
+        <w:t>“</w:t>
+      </w:r>
+      <w:r>
+        <w:t>PostFill</w:t>
+      </w:r>
+      <w:r>
+        <w:t>”</w:t>
+      </w:r>
+      <w:r>
+        <w:t xml:space="preserve"> state lasts for 30 seconds and then unit is switched to </w:t>
+      </w:r>
+      <w:r>
+        <w:t>“</w:t>
+      </w:r>
+      <w:r>
+        <w:t>StandBy</w:t>
+      </w:r>
+      <w:r>
+        <w:t>”</w:t>
+      </w:r>
+      <w:r>
+        <w:rPr>
+          <w:rFonts w:ascii="Consolas" w:hAnsi="Consolas" w:cs="Consolas"/>
+          <w:sz w:val="19"/>
+          <w:szCs w:val="19"/>
+        </w:rPr>
+        <w:t xml:space="preserve"> </w:t>
+      </w:r>
+      <w:r>
+        <w:t xml:space="preserve">state. </w:t>
+      </w:r>
+      <w:r>
+        <w:t>“</w:t>
+      </w:r>
+      <w:r>
+        <w:t>PostFill</w:t>
+      </w:r>
+      <w:r>
+        <w:t>”</w:t>
+      </w:r>
+      <w:r>
+        <w:t xml:space="preserve"> overfills the tank so the high-level sensor is submerged in water fully. If TANK PUMP button is pressed, unit enters </w:t>
+      </w:r>
+      <w:r>
+        <w:t>“</w:t>
+      </w:r>
+      <w:r>
+        <w:t>Dispensing stage</w:t>
+      </w:r>
+      <w:r>
+        <w:t>”</w:t>
+      </w:r>
+      <w:r>
+        <w:t xml:space="preserve"> and dispensing of the Grade I water starts. If unit is equipped with pump in the tank, unit can be set to </w:t>
+      </w:r>
+      <w:r>
+        <w:t>“</w:t>
+      </w:r>
+      <w:r>
+        <w:t>TankPump</w:t>
+      </w:r>
+      <w:r>
+        <w:t>”</w:t>
+      </w:r>
+      <w:r>
+        <w:t xml:space="preserve"> stage by pressing up button.</w:t>
+      </w:r>
     </w:p>
     <w:p>
       <w:pPr>
@@ -974,48 +1051,171 @@
         <w:t>Conductivity</w:t>
       </w:r>
     </w:p>
+    <w:p>
+      <w:pPr>
+        <w:jc w:val="both"/>
+      </w:pPr>
+    </w:p>
+    <w:p>
+      <w:pPr>
+        <w:jc w:val="both"/>
+      </w:pPr>
+      <w:r>
+        <w:t xml:space="preserve">Maximum range for Grade I and Grade II conductivity measurement is 0.055 </w:t>
+      </w:r>
+      <w:r>
+        <w:t>–</w:t>
+      </w:r>
+      <w:r>
+        <w:t xml:space="preserve"> 5 us/cm</w:t>
+      </w:r>
+      <w:r>
+        <w:t xml:space="preserve">. </w:t>
+      </w:r>
+      <w:r>
+        <w:t xml:space="preserve">Range for RO water measurement is 1.0 to 40.0 uS/cm. </w:t>
+      </w:r>
+      <w:r>
+        <w:t xml:space="preserve">When conductivity sensor is disconnected or no signal is sent to the microcontroller, display indicates </w:t>
+      </w:r>
+      <w:r>
+        <w:t>“</w:t>
+      </w:r>
+      <w:r>
+        <w:t>---</w:t>
+      </w:r>
+      <w:r>
+        <w:t>”</w:t>
+      </w:r>
+      <w:r>
+        <w:t xml:space="preserve">. </w:t>
+      </w:r>
+    </w:p>
+    <w:p>
+      <w:pPr>
+        <w:jc w:val="both"/>
+      </w:pPr>
+      <w:r>
+        <w:t xml:space="preserve">If water that flowing through RO sensor has conductivity &lt; 0.08uS/cm, display can fluctuate between </w:t>
+      </w:r>
+      <w:r>
+        <w:t>“</w:t>
+      </w:r>
+      <w:r>
+        <w:t>---</w:t>
+      </w:r>
+      <w:r>
+        <w:t>”</w:t>
+      </w:r>
+      <w:r>
+        <w:t xml:space="preserve"> and actual reading. This happens because RO water channel has bigger capacitor and signal period for clean water is larger than 2 seconds. This means microcontroller does not receive any signal. This is not a problem, since RO water  cannot have lower conductivity than 0.08 uS/cm.</w:t>
+      </w:r>
+    </w:p>
+    <w:p>
+      <w:pPr>
+        <w:jc w:val="both"/>
+      </w:pPr>
+    </w:p>
+    <w:p>
+      <w:pPr>
+        <w:pStyle w:val="Heading1"/>
+      </w:pPr>
+      <w:r>
+        <w:t>UART</w:t>
+      </w:r>
+    </w:p>
     <w:p/>
     <w:p>
-      <w:r>
-        <w:t xml:space="preserve">Maximum range for Grade I and Grade II conductivity measurement is 0.055 </w:t>
-      </w:r>
-      <w:r>
-        <w:t>–</w:t>
-      </w:r>
-      <w:r>
-        <w:t xml:space="preserve"> 5 us/cm</w:t>
-      </w:r>
-      <w:r>
-        <w:t xml:space="preserve">. When conductivity sensor is disconnected or no signal is sent to the microcontroller, display indicates </w:t>
-      </w:r>
-      <w:r>
-        <w:t>“</w:t>
-      </w:r>
-      <w:r>
-        <w:t>---</w:t>
-      </w:r>
-      <w:r>
-        <w:t>”</w:t>
-      </w:r>
-      <w:r>
-        <w:t xml:space="preserve">. </w:t>
+      <w:pPr>
+        <w:jc w:val="both"/>
+      </w:pPr>
+      <w:r>
+        <w:t>UART uses 9600 Baud/s baud rate. Currently it is only used to send debug messages.</w:t>
+      </w:r>
+    </w:p>
+    <w:p>
+      <w:pPr>
+        <w:jc w:val="both"/>
+      </w:pPr>
+    </w:p>
+    <w:p>
+      <w:pPr>
+        <w:pStyle w:val="Heading1"/>
+      </w:pPr>
+      <w:r>
+        <w:t>Temperature calibration.</w:t>
+      </w:r>
+    </w:p>
+    <w:p/>
+    <w:p>
+      <w:r>
+        <w:t xml:space="preserve">To access temperature calibration function, unit should be turned on while pressing </w:t>
+      </w:r>
+      <w:r>
+        <w:t>“</w:t>
+      </w:r>
+      <w:r>
+        <w:t>ON/OFF</w:t>
+      </w:r>
+      <w:r>
+        <w:t>”</w:t>
+      </w:r>
+      <w:r>
+        <w:t xml:space="preserve"> button on keypad. </w:t>
+      </w:r>
+      <w:r>
+        <w:t xml:space="preserve">To cancel calibration </w:t>
+      </w:r>
+      <w:r>
+        <w:t>“</w:t>
+      </w:r>
+      <w:r>
+        <w:t>MENU</w:t>
+      </w:r>
+      <w:r>
+        <w:t>”</w:t>
+      </w:r>
+      <w:r>
+        <w:t xml:space="preserve"> button can be pressed. </w:t>
+      </w:r>
+    </w:p>
+    <w:p>
+      <w:pPr>
+        <w:rPr>
+          <w:b/>
+        </w:rPr>
+      </w:pPr>
+      <w:r>
+        <w:rPr>
+          <w:b/>
+        </w:rPr>
+        <w:t>NB. Calibration should be started with lower temperature.</w:t>
+      </w:r>
+      <w:r>
+        <w:rPr>
+          <w:b/>
+        </w:rPr>
+        <w:t xml:space="preserve">  </w:t>
+      </w:r>
+    </w:p>
+    <w:p>
+      <w:r>
+        <w:t>After calibration, unit will switch on automatically with updated temperature calibration data.</w:t>
       </w:r>
       <w:bookmarkStart w:id="0" w:name="_GoBack"/>
       <w:bookmarkEnd w:id="0"/>
     </w:p>
     <w:p/>
     <w:p>
-      <w:r>
-        <w:t>UART</w:t>
-      </w:r>
-    </w:p>
-    <w:p>
-      <w:r>
-        <w:t>UART uses 9600 Baud/s baud rate. Currently it is only used to send debug messages.</w:t>
-      </w:r>
-    </w:p>
-    <w:p/>
-    <w:p/>
+      <w:pPr>
+        <w:jc w:val="both"/>
+      </w:pPr>
+    </w:p>
+    <w:p>
+      <w:pPr>
+        <w:jc w:val="both"/>
+      </w:pPr>
+    </w:p>
     <w:p>
       <w:pPr>
         <w:jc w:val="both"/>
@@ -1776,16 +1976,17 @@
     <w:link w:val="Heading1Char"/>
     <w:uiPriority w:val="9"/>
     <w:qFormat/>
-    <w:rsid w:val="00E85EC6"/>
+    <w:rsid w:val="00924FEE"/>
     <w:pPr>
       <w:keepNext/>
       <w:keepLines/>
       <w:spacing w:before="240" w:after="0"/>
+      <w:jc w:val="center"/>
       <w:outlineLvl w:val="0"/>
     </w:pPr>
     <w:rPr>
       <w:rFonts w:asciiTheme="majorHAnsi" w:eastAsiaTheme="majorEastAsia" w:hAnsiTheme="majorHAnsi" w:cstheme="majorBidi"/>
-      <w:color w:val="2F5496" w:themeColor="accent1" w:themeShade="BF"/>
+      <w:b/>
       <w:sz w:val="32"/>
       <w:szCs w:val="32"/>
     </w:rPr>
@@ -1793,7 +1994,6 @@
   <w:style w:type="character" w:default="1" w:styleId="DefaultParagraphFont">
     <w:name w:val="Default Paragraph Font"/>
     <w:uiPriority w:val="1"/>
-    <w:semiHidden/>
     <w:unhideWhenUsed/>
   </w:style>
   <w:style w:type="table" w:default="1" w:styleId="TableNormal">
@@ -1833,10 +2033,10 @@
     <w:basedOn w:val="DefaultParagraphFont"/>
     <w:link w:val="Heading1"/>
     <w:uiPriority w:val="9"/>
-    <w:rsid w:val="00E85EC6"/>
+    <w:rsid w:val="00924FEE"/>
     <w:rPr>
       <w:rFonts w:asciiTheme="majorHAnsi" w:eastAsiaTheme="majorEastAsia" w:hAnsiTheme="majorHAnsi" w:cstheme="majorBidi"/>
-      <w:color w:val="2F5496" w:themeColor="accent1" w:themeShade="BF"/>
+      <w:b/>
       <w:sz w:val="32"/>
       <w:szCs w:val="32"/>
     </w:rPr>

</xml_diff>